<commit_message>
week4 and 5 interviewQ
</commit_message>
<xml_diff>
--- a/week04/interviewQ/script.docx
+++ b/week04/interviewQ/script.docx
@@ -104,21 +104,7 @@
         <w:rPr>
           <w:lang w:val="en-US"/>
         </w:rPr>
-        <w:t xml:space="preserve">. Locate the </w:t>
-      </w:r>
-      <w:proofErr w:type="gramStart"/>
-      <w:r>
-        <w:rPr>
-          <w:lang w:val="en-US"/>
-        </w:rPr>
-        <w:t>tail at</w:t>
-      </w:r>
-      <w:proofErr w:type="gramEnd"/>
-      <w:r>
-        <w:rPr>
-          <w:lang w:val="en-US"/>
-        </w:rPr>
-        <w:t xml:space="preserve"> first, and then connect the new node with the tail, or disconnect the current tail with the list.</w:t>
+        <w:t>. Locate the tail at first, and then connect the new node with the tail, or disconnect the current tail with the list.</w:t>
       </w:r>
       <w:r>
         <w:rPr>
@@ -182,7 +168,25 @@
         <w:rPr>
           <w:lang w:val="en-US"/>
         </w:rPr>
-        <w:t>, as the comparison of the length with 0 is all that is needed</w:t>
+        <w:t>, as the comparison of the length</w:t>
+      </w:r>
+      <w:r>
+        <w:rPr>
+          <w:lang w:val="en-US"/>
+        </w:rPr>
+        <w:t xml:space="preserve"> of the stack</w:t>
+      </w:r>
+      <w:r>
+        <w:rPr>
+          <w:lang w:val="en-US"/>
+        </w:rPr>
+        <w:t xml:space="preserve"> with 0 is all that is needed</w:t>
+      </w:r>
+      <w:r>
+        <w:rPr>
+          <w:lang w:val="en-US"/>
+        </w:rPr>
+        <w:t>.</w:t>
       </w:r>
     </w:p>
     <w:p>

</xml_diff>